<commit_message>
Adding sensor curcuits and working on serial
</commit_message>
<xml_diff>
--- a/wireless/eagle/Notes.docx
+++ b/wireless/eagle/Notes.docx
@@ -3,52 +3,91 @@
 <w:document xmlns:wpc="http://schemas.microsoft.com/office/word/2010/wordprocessingCanvas" xmlns:cx="http://schemas.microsoft.com/office/drawing/2014/chartex" xmlns:cx1="http://schemas.microsoft.com/office/drawing/2015/9/8/chartex" xmlns:cx2="http://schemas.microsoft.com/office/drawing/2015/10/21/chartex" xmlns:cx3="http://schemas.microsoft.com/office/drawing/2016/5/9/chartex" xmlns:cx4="http://schemas.microsoft.com/office/drawing/2016/5/10/chartex" xmlns:cx5="http://schemas.microsoft.com/office/drawing/2016/5/11/chartex" xmlns:cx6="http://schemas.microsoft.com/office/drawing/2016/5/12/chartex" xmlns:cx7="http://schemas.microsoft.com/office/drawing/2016/5/13/chartex" xmlns:cx8="http://schemas.microsoft.com/office/drawing/2016/5/14/chartex" xmlns:mc="http://schemas.openxmlformats.org/markup-compatibility/2006" xmlns:aink="http://schemas.microsoft.com/office/drawing/2016/ink" xmlns:am3d="http://schemas.microsoft.com/office/drawing/2017/model3d" xmlns:o="urn:schemas-microsoft-com:office:office" xmlns:r="http://schemas.openxmlformats.org/officeDocument/2006/relationships" xmlns:m="http://schemas.openxmlformats.org/officeDocument/2006/math" xmlns:v="urn:schemas-microsoft-com:vml" xmlns:wp14="http://schemas.microsoft.com/office/word/2010/wordprocessingDrawing" xmlns:wp="http://schemas.openxmlformats.org/drawingml/2006/wordprocessingDrawing" xmlns:w10="urn:schemas-microsoft-com:office:word" xmlns:w="http://schemas.openxmlformats.org/wordprocessingml/2006/main" xmlns:w14="http://schemas.microsoft.com/office/word/2010/wordml" xmlns:w15="http://schemas.microsoft.com/office/word/2012/wordml" xmlns:w16cid="http://schemas.microsoft.com/office/word/2016/wordml/cid" xmlns:w16se="http://schemas.microsoft.com/office/word/2015/wordml/symex" xmlns:wpg="http://schemas.microsoft.com/office/word/2010/wordprocessingGroup" xmlns:wpi="http://schemas.microsoft.com/office/word/2010/wordprocessingInk" xmlns:wne="http://schemas.microsoft.com/office/word/2006/wordml" xmlns:wps="http://schemas.microsoft.com/office/word/2010/wordprocessingShape" mc:Ignorable="w14 w15 w16se w16cid wp14">
   <w:body>
     <w:p>
-      <w:r>
+      <w:pPr>
+        <w:ind w:firstLine="720"/>
+        <w:rPr>
+          <w:b/>
+        </w:rPr>
+      </w:pPr>
+      <w:r>
+        <w:rPr>
+          <w:b/>
+        </w:rPr>
         <w:t>Power:</w:t>
       </w:r>
     </w:p>
     <w:p>
+      <w:r>
+        <w:t xml:space="preserve">12v rail </w:t>
+      </w:r>
+      <w:r>
+        <w:t xml:space="preserve">linearly </w:t>
+      </w:r>
+      <w:r>
+        <w:t>regulated down to 5v</w:t>
+      </w:r>
+      <w:r>
+        <w:t xml:space="preserve"> </w:t>
+      </w:r>
+      <w:r>
+        <w:t>and 3v3.</w:t>
+      </w:r>
+    </w:p>
+    <w:p>
+      <w:r>
+        <w:t xml:space="preserve">12v to 5v </w:t>
+      </w:r>
+      <w:hyperlink r:id="rId5" w:history="1">
+        <w:r>
+          <w:rPr>
+            <w:rStyle w:val="Hyperlink"/>
+          </w:rPr>
+          <w:t>https://www.digikey.com/product-detail/en/microchip-technology/MIC5219-5.0YM5-TR/576-2770-1-ND/1821930</w:t>
+        </w:r>
+      </w:hyperlink>
+      <w:r>
+        <w:t xml:space="preserve"> </w:t>
+      </w:r>
+    </w:p>
+    <w:p>
+      <w:r>
+        <w:t>5v to 3v3</w:t>
+      </w:r>
+    </w:p>
+    <w:p>
       <w:pPr>
         <w:ind w:firstLine="720"/>
-      </w:pPr>
-      <w:r>
-        <w:t xml:space="preserve">12v rail </w:t>
-      </w:r>
-      <w:r>
-        <w:t xml:space="preserve">linearly </w:t>
-      </w:r>
-      <w:r>
-        <w:t>regulated down to 5v</w:t>
-      </w:r>
-      <w:r>
-        <w:t xml:space="preserve"> </w:t>
-      </w:r>
-      <w:r>
-        <w:t>and 3v3.</w:t>
-      </w:r>
-    </w:p>
-    <w:p>
-      <w:r>
+        <w:rPr>
+          <w:b/>
+        </w:rPr>
+      </w:pPr>
+      <w:r>
+        <w:rPr>
+          <w:b/>
+        </w:rPr>
         <w:t>Current sensor</w:t>
       </w:r>
       <w:r>
+        <w:rPr>
+          <w:b/>
+        </w:rPr>
         <w:t xml:space="preserve"> 12v</w:t>
       </w:r>
       <w:r>
+        <w:rPr>
+          <w:b/>
+        </w:rPr>
         <w:t>:</w:t>
       </w:r>
     </w:p>
     <w:p>
-      <w:pPr>
-        <w:ind w:firstLine="720"/>
-      </w:pPr>
       <w:r>
         <w:t>AIMH021-100A-5VT</w:t>
       </w:r>
       <w:r>
         <w:t xml:space="preserve"> (</w:t>
       </w:r>
-      <w:hyperlink r:id="rId5" w:history="1">
+      <w:hyperlink r:id="rId6" w:history="1">
         <w:r>
           <w:rPr>
             <w:rStyle w:val="Hyperlink"/>
@@ -64,19 +103,33 @@
       </w:r>
     </w:p>
     <w:p>
-      <w:r>
+      <w:pPr>
+        <w:ind w:firstLine="720"/>
+        <w:rPr>
+          <w:b/>
+        </w:rPr>
+      </w:pPr>
+      <w:r>
+        <w:rPr>
+          <w:b/>
+        </w:rPr>
         <w:t>Temperature Sensor</w:t>
       </w:r>
       <w:r>
+        <w:rPr>
+          <w:b/>
+        </w:rPr>
         <w:t xml:space="preserve"> 3v3</w:t>
       </w:r>
       <w:r>
+        <w:rPr>
+          <w:b/>
+        </w:rPr>
         <w:t>:</w:t>
       </w:r>
     </w:p>
     <w:p>
       <w:r>
-        <w:tab/>
         <w:t>BME</w:t>
       </w:r>
       <w:r>
@@ -88,24 +141,24 @@
       <w:r>
         <w:t>(</w:t>
       </w:r>
-      <w:hyperlink r:id="rId6" w:history="1">
+      <w:hyperlink r:id="rId7" w:history="1">
         <w:r>
           <w:rPr>
             <w:rStyle w:val="Hyperlink"/>
           </w:rPr>
-          <w:t>https://www.digikey.com/pro</w:t>
+          <w:t>https://www.digi</w:t>
         </w:r>
         <w:r>
           <w:rPr>
             <w:rStyle w:val="Hyperlink"/>
           </w:rPr>
-          <w:t>d</w:t>
+          <w:t>k</w:t>
         </w:r>
         <w:r>
           <w:rPr>
             <w:rStyle w:val="Hyperlink"/>
           </w:rPr>
-          <w:t>uct-detail/en/bosch-sensortec/BME280/828-1063-1-ND/6136314</w:t>
+          <w:t>ey.com/product-detail/en/bosch-sensortec/BME280/828-1063-1-ND/6136314</w:t>
         </w:r>
       </w:hyperlink>
       <w:r>
@@ -113,34 +166,132 @@
       </w:r>
     </w:p>
     <w:p>
-      <w:proofErr w:type="spellStart"/>
-      <w:r>
-        <w:t>MicroSd</w:t>
-      </w:r>
-      <w:proofErr w:type="spellEnd"/>
-      <w:r>
+      <w:r>
+        <w:t>Switch Circuit is from page 40 on the datasheet</w:t>
+      </w:r>
+    </w:p>
+    <w:p>
+      <w:pPr>
+        <w:ind w:firstLine="720"/>
+        <w:rPr>
+          <w:b/>
+        </w:rPr>
+      </w:pPr>
+      <w:r>
+        <w:rPr>
+          <w:b/>
+        </w:rPr>
+        <w:t>MicroSD</w:t>
+      </w:r>
+      <w:r>
+        <w:rPr>
+          <w:b/>
+        </w:rPr>
         <w:t xml:space="preserve"> reader</w:t>
       </w:r>
       <w:r>
+        <w:rPr>
+          <w:b/>
+        </w:rPr>
         <w:t xml:space="preserve"> 3v3</w:t>
       </w:r>
       <w:r>
+        <w:rPr>
+          <w:b/>
+        </w:rPr>
         <w:t>:</w:t>
       </w:r>
       <w:r>
+        <w:rPr>
+          <w:b/>
+        </w:rPr>
         <w:t xml:space="preserve"> </w:t>
       </w:r>
     </w:p>
+    <w:bookmarkStart w:id="0" w:name="_GoBack"/>
+    <w:bookmarkEnd w:id="0"/>
+    <w:p>
+      <w:r>
+        <w:fldChar w:fldCharType="begin"/>
+      </w:r>
+      <w:r>
+        <w:instrText xml:space="preserve"> HYPERLINK "</w:instrText>
+      </w:r>
+      <w:r>
+        <w:instrText>https://www.digikey.com/product-detail/en/molex/5031821852/WM12834CT-ND/5823232</w:instrText>
+      </w:r>
+      <w:r>
+        <w:instrText xml:space="preserve">" </w:instrText>
+      </w:r>
+      <w:r>
+        <w:fldChar w:fldCharType="separate"/>
+      </w:r>
+      <w:r>
+        <w:rPr>
+          <w:rStyle w:val="Hyperlink"/>
+        </w:rPr>
+        <w:t>https://www.digikey.com/product-detail/en/molex/5031821852/WM12834CT-ND/5823232</w:t>
+      </w:r>
+      <w:r>
+        <w:fldChar w:fldCharType="end"/>
+      </w:r>
+    </w:p>
+    <w:p>
+      <w:pPr>
+        <w:ind w:firstLine="720"/>
+        <w:rPr>
+          <w:b/>
+        </w:rPr>
+      </w:pPr>
+      <w:r>
+        <w:rPr>
+          <w:b/>
+        </w:rPr>
+        <w:t>Linear Regulator:</w:t>
+      </w:r>
+    </w:p>
     <w:p/>
     <w:p>
-      <w:r>
-        <w:t>Linear Regulator:</w:t>
+      <w:pPr>
+        <w:ind w:firstLine="720"/>
+        <w:rPr>
+          <w:b/>
+        </w:rPr>
+      </w:pPr>
+      <w:r>
+        <w:rPr>
+          <w:b/>
+        </w:rPr>
+        <w:t>Digital I/O:</w:t>
+      </w:r>
+    </w:p>
+    <w:p>
+      <w:r>
+        <w:t>Serial</w:t>
+      </w:r>
+    </w:p>
+    <w:p>
+      <w:r>
+        <w:t>Fan PWM</w:t>
+      </w:r>
+    </w:p>
+    <w:p>
+      <w:r>
+        <w:t>2 e</w:t>
+      </w:r>
+      <w:r>
+        <w:t>ncoders</w:t>
+      </w:r>
+    </w:p>
+    <w:p>
+      <w:r>
+        <w:tab/>
       </w:r>
     </w:p>
     <w:p/>
     <w:p>
       <w:r>
-        <w:t>Digital I/O:</w:t>
+        <w:t>TO DO:</w:t>
       </w:r>
     </w:p>
     <w:p>
@@ -148,11 +299,11 @@
         <w:pStyle w:val="ListParagraph"/>
         <w:numPr>
           <w:ilvl w:val="0"/>
-          <w:numId w:val="1"/>
+          <w:numId w:val="2"/>
         </w:numPr>
       </w:pPr>
       <w:r>
-        <w:t>Serial</w:t>
+        <w:t>3v3 power line / 5v Line / Linear Regulator</w:t>
       </w:r>
     </w:p>
     <w:p>
@@ -160,11 +311,14 @@
         <w:pStyle w:val="ListParagraph"/>
         <w:numPr>
           <w:ilvl w:val="0"/>
-          <w:numId w:val="1"/>
+          <w:numId w:val="2"/>
         </w:numPr>
       </w:pPr>
       <w:r>
-        <w:t>Fan PWM</w:t>
+        <w:t>MicroSD</w:t>
+      </w:r>
+      <w:r>
+        <w:t xml:space="preserve"> Circuit</w:t>
       </w:r>
     </w:p>
     <w:p>
@@ -172,24 +326,57 @@
         <w:pStyle w:val="ListParagraph"/>
         <w:numPr>
           <w:ilvl w:val="0"/>
-          <w:numId w:val="1"/>
+          <w:numId w:val="2"/>
         </w:numPr>
       </w:pPr>
       <w:r>
-        <w:t>2 e</w:t>
-      </w:r>
-      <w:r>
-        <w:t>ncoders</w:t>
-      </w:r>
-      <w:bookmarkStart w:id="0" w:name="_GoBack"/>
-      <w:bookmarkEnd w:id="0"/>
-    </w:p>
-    <w:p>
-      <w:r>
-        <w:tab/>
-      </w:r>
-    </w:p>
-    <w:p/>
+        <w:t xml:space="preserve">Current Sensor </w:t>
+      </w:r>
+      <w:r>
+        <w:t>Circuit</w:t>
+      </w:r>
+    </w:p>
+    <w:p>
+      <w:pPr>
+        <w:pStyle w:val="ListParagraph"/>
+        <w:numPr>
+          <w:ilvl w:val="0"/>
+          <w:numId w:val="2"/>
+        </w:numPr>
+      </w:pPr>
+      <w:r>
+        <w:t>Digital IO (Fan PWM and 2 Encoders)</w:t>
+      </w:r>
+    </w:p>
+    <w:p>
+      <w:r>
+        <w:t>Total Amp:</w:t>
+      </w:r>
+    </w:p>
+    <w:p>
+      <w:r>
+        <w:t xml:space="preserve">3.6A </w:t>
+      </w:r>
+      <w:proofErr w:type="spellStart"/>
+      <w:r>
+        <w:t>Neopixel</w:t>
+      </w:r>
+      <w:proofErr w:type="spellEnd"/>
+    </w:p>
+    <w:p>
+      <w:r>
+        <w:t>3.6e-</w:t>
+      </w:r>
+      <w:r>
+        <w:t>6</w:t>
+      </w:r>
+      <w:r>
+        <w:t xml:space="preserve">A </w:t>
+      </w:r>
+      <w:r>
+        <w:t>Temp Sensor</w:t>
+      </w:r>
+    </w:p>
     <w:p/>
     <w:sectPr>
       <w:pgSz w:w="12240" w:h="15840"/>
@@ -315,8 +502,100 @@
       </w:rPr>
     </w:lvl>
   </w:abstractNum>
+  <w:abstractNum w:abstractNumId="1" w15:restartNumberingAfterBreak="0">
+    <w:nsid w:val="4D073F14"/>
+    <w:multiLevelType w:val="hybridMultilevel"/>
+    <w:tmpl w:val="F19218E0"/>
+    <w:lvl w:ilvl="0" w:tplc="0409000F">
+      <w:start w:val="1"/>
+      <w:numFmt w:val="decimal"/>
+      <w:lvlText w:val="%1."/>
+      <w:lvlJc w:val="left"/>
+      <w:pPr>
+        <w:ind w:left="720" w:hanging="360"/>
+      </w:pPr>
+      <w:rPr>
+        <w:rFonts w:hint="default"/>
+      </w:rPr>
+    </w:lvl>
+    <w:lvl w:ilvl="1" w:tplc="04090019" w:tentative="1">
+      <w:start w:val="1"/>
+      <w:numFmt w:val="lowerLetter"/>
+      <w:lvlText w:val="%2."/>
+      <w:lvlJc w:val="left"/>
+      <w:pPr>
+        <w:ind w:left="1440" w:hanging="360"/>
+      </w:pPr>
+    </w:lvl>
+    <w:lvl w:ilvl="2" w:tplc="0409001B" w:tentative="1">
+      <w:start w:val="1"/>
+      <w:numFmt w:val="lowerRoman"/>
+      <w:lvlText w:val="%3."/>
+      <w:lvlJc w:val="right"/>
+      <w:pPr>
+        <w:ind w:left="2160" w:hanging="180"/>
+      </w:pPr>
+    </w:lvl>
+    <w:lvl w:ilvl="3" w:tplc="0409000F" w:tentative="1">
+      <w:start w:val="1"/>
+      <w:numFmt w:val="decimal"/>
+      <w:lvlText w:val="%4."/>
+      <w:lvlJc w:val="left"/>
+      <w:pPr>
+        <w:ind w:left="2880" w:hanging="360"/>
+      </w:pPr>
+    </w:lvl>
+    <w:lvl w:ilvl="4" w:tplc="04090019" w:tentative="1">
+      <w:start w:val="1"/>
+      <w:numFmt w:val="lowerLetter"/>
+      <w:lvlText w:val="%5."/>
+      <w:lvlJc w:val="left"/>
+      <w:pPr>
+        <w:ind w:left="3600" w:hanging="360"/>
+      </w:pPr>
+    </w:lvl>
+    <w:lvl w:ilvl="5" w:tplc="0409001B" w:tentative="1">
+      <w:start w:val="1"/>
+      <w:numFmt w:val="lowerRoman"/>
+      <w:lvlText w:val="%6."/>
+      <w:lvlJc w:val="right"/>
+      <w:pPr>
+        <w:ind w:left="4320" w:hanging="180"/>
+      </w:pPr>
+    </w:lvl>
+    <w:lvl w:ilvl="6" w:tplc="0409000F" w:tentative="1">
+      <w:start w:val="1"/>
+      <w:numFmt w:val="decimal"/>
+      <w:lvlText w:val="%7."/>
+      <w:lvlJc w:val="left"/>
+      <w:pPr>
+        <w:ind w:left="5040" w:hanging="360"/>
+      </w:pPr>
+    </w:lvl>
+    <w:lvl w:ilvl="7" w:tplc="04090019" w:tentative="1">
+      <w:start w:val="1"/>
+      <w:numFmt w:val="lowerLetter"/>
+      <w:lvlText w:val="%8."/>
+      <w:lvlJc w:val="left"/>
+      <w:pPr>
+        <w:ind w:left="5760" w:hanging="360"/>
+      </w:pPr>
+    </w:lvl>
+    <w:lvl w:ilvl="8" w:tplc="0409001B" w:tentative="1">
+      <w:start w:val="1"/>
+      <w:numFmt w:val="lowerRoman"/>
+      <w:lvlText w:val="%9."/>
+      <w:lvlJc w:val="right"/>
+      <w:pPr>
+        <w:ind w:left="6480" w:hanging="180"/>
+      </w:pPr>
+    </w:lvl>
+  </w:abstractNum>
   <w:num w:numId="1">
     <w:abstractNumId w:val="0"/>
+  </w:num>
+  <w:num w:numId="2">
+    <w:abstractNumId w:val="1"/>
   </w:num>
 </w:numbering>
 </file>

</xml_diff>

<commit_message>
addition of current sensor + microsd + temparature sensor
</commit_message>
<xml_diff>
--- a/wireless/eagle/Notes.docx
+++ b/wireless/eagle/Notes.docx
@@ -146,146 +146,174 @@
           <w:rPr>
             <w:rStyle w:val="Hyperlink"/>
           </w:rPr>
-          <w:t>https://www.digi</w:t>
+          <w:t>https://www.digikey.com/product-detail/en/bosch-sensortec/BME280/828-1063-1-ND/6136314</w:t>
         </w:r>
+      </w:hyperlink>
+      <w:r>
+        <w:t>)</w:t>
+      </w:r>
+    </w:p>
+    <w:p>
+      <w:r>
+        <w:t>Switch Circuit is from page 40 on the datasheet</w:t>
+      </w:r>
+    </w:p>
+    <w:p>
+      <w:pPr>
+        <w:ind w:firstLine="720"/>
+        <w:rPr>
+          <w:b/>
+        </w:rPr>
+      </w:pPr>
+      <w:r>
+        <w:rPr>
+          <w:b/>
+        </w:rPr>
+        <w:t>MicroSD</w:t>
+      </w:r>
+      <w:r>
+        <w:rPr>
+          <w:b/>
+        </w:rPr>
+        <w:t xml:space="preserve"> reader</w:t>
+      </w:r>
+      <w:r>
+        <w:rPr>
+          <w:b/>
+        </w:rPr>
+        <w:t xml:space="preserve"> 3v3</w:t>
+      </w:r>
+      <w:r>
+        <w:rPr>
+          <w:b/>
+        </w:rPr>
+        <w:t>:</w:t>
+      </w:r>
+      <w:r>
+        <w:rPr>
+          <w:b/>
+        </w:rPr>
+        <w:t xml:space="preserve"> </w:t>
+      </w:r>
+    </w:p>
+    <w:p>
+      <w:hyperlink r:id="rId8" w:history="1">
         <w:r>
           <w:rPr>
             <w:rStyle w:val="Hyperlink"/>
           </w:rPr>
-          <w:t>k</w:t>
+          <w:t>https://www.digikey.com/product-detail/en/molex/5031821852/WM12834CT-ND/5823232</w:t>
         </w:r>
+      </w:hyperlink>
+    </w:p>
+    <w:p>
+      <w:r>
+        <w:t xml:space="preserve">cm1624 &lt;-- </w:t>
+      </w:r>
+      <w:proofErr w:type="gramStart"/>
+      <w:r>
+        <w:t>Look into</w:t>
+      </w:r>
+      <w:proofErr w:type="gramEnd"/>
+      <w:r>
+        <w:t xml:space="preserve"> this for the protecting micro </w:t>
+      </w:r>
+      <w:proofErr w:type="spellStart"/>
+      <w:r>
+        <w:t>sd</w:t>
+      </w:r>
+      <w:proofErr w:type="spellEnd"/>
+    </w:p>
+    <w:p>
+      <w:pPr>
+        <w:ind w:firstLine="720"/>
+        <w:rPr>
+          <w:b/>
+        </w:rPr>
+      </w:pPr>
+      <w:r>
+        <w:rPr>
+          <w:b/>
+        </w:rPr>
+        <w:t>Linear Regulator:</w:t>
+      </w:r>
+    </w:p>
+    <w:p/>
+    <w:p>
+      <w:pPr>
+        <w:ind w:firstLine="720"/>
+        <w:rPr>
+          <w:b/>
+        </w:rPr>
+      </w:pPr>
+      <w:r>
+        <w:rPr>
+          <w:b/>
+        </w:rPr>
+        <w:t>Digital I/O:</w:t>
+      </w:r>
+    </w:p>
+    <w:p>
+      <w:r>
+        <w:t>Serial</w:t>
+      </w:r>
+    </w:p>
+    <w:p>
+      <w:r>
+        <w:t>Fan PWM</w:t>
+      </w:r>
+    </w:p>
+    <w:p>
+      <w:r>
+        <w:t>2 e</w:t>
+      </w:r>
+      <w:r>
+        <w:t>ncoders</w:t>
+      </w:r>
+    </w:p>
+    <w:p>
+      <w:pPr>
+        <w:rPr>
+          <w:b/>
+        </w:rPr>
+      </w:pPr>
+      <w:r>
+        <w:tab/>
+      </w:r>
+      <w:r>
+        <w:rPr>
+          <w:b/>
+        </w:rPr>
+        <w:t>Logic Shifter</w:t>
+      </w:r>
+    </w:p>
+    <w:p>
+      <w:hyperlink r:id="rId9" w:history="1">
         <w:r>
           <w:rPr>
             <w:rStyle w:val="Hyperlink"/>
           </w:rPr>
-          <w:t>ey.com/product-detail/en/bosch-sensortec/BME280/828-1063-1-ND/6136314</w:t>
+          <w:t>https://www.digikey.com/product-detail/en/texas-instruments/TXB0108PWR/296-21527-1-ND/1305700</w:t>
         </w:r>
       </w:hyperlink>
       <w:r>
-        <w:t>)</w:t>
-      </w:r>
-    </w:p>
-    <w:p>
-      <w:r>
-        <w:t>Switch Circuit is from page 40 on the datasheet</w:t>
-      </w:r>
-    </w:p>
-    <w:p>
-      <w:pPr>
-        <w:ind w:firstLine="720"/>
-        <w:rPr>
-          <w:b/>
-        </w:rPr>
-      </w:pPr>
-      <w:r>
-        <w:rPr>
-          <w:b/>
-        </w:rPr>
-        <w:t>MicroSD</w:t>
-      </w:r>
-      <w:r>
-        <w:rPr>
-          <w:b/>
-        </w:rPr>
-        <w:t xml:space="preserve"> reader</w:t>
-      </w:r>
-      <w:r>
-        <w:rPr>
-          <w:b/>
-        </w:rPr>
-        <w:t xml:space="preserve"> 3v3</w:t>
-      </w:r>
-      <w:r>
-        <w:rPr>
-          <w:b/>
-        </w:rPr>
-        <w:t>:</w:t>
-      </w:r>
-      <w:r>
-        <w:rPr>
-          <w:b/>
-        </w:rPr>
         <w:t xml:space="preserve"> </w:t>
       </w:r>
     </w:p>
-    <w:bookmarkStart w:id="0" w:name="_GoBack"/>
-    <w:bookmarkEnd w:id="0"/>
-    <w:p>
-      <w:r>
-        <w:fldChar w:fldCharType="begin"/>
-      </w:r>
-      <w:r>
-        <w:instrText xml:space="preserve"> HYPERLINK "</w:instrText>
-      </w:r>
-      <w:r>
-        <w:instrText>https://www.digikey.com/product-detail/en/molex/5031821852/WM12834CT-ND/5823232</w:instrText>
-      </w:r>
-      <w:r>
-        <w:instrText xml:space="preserve">" </w:instrText>
-      </w:r>
-      <w:r>
-        <w:fldChar w:fldCharType="separate"/>
-      </w:r>
-      <w:r>
-        <w:rPr>
-          <w:rStyle w:val="Hyperlink"/>
-        </w:rPr>
-        <w:t>https://www.digikey.com/product-detail/en/molex/5031821852/WM12834CT-ND/5823232</w:t>
-      </w:r>
-      <w:r>
-        <w:fldChar w:fldCharType="end"/>
-      </w:r>
-    </w:p>
-    <w:p>
-      <w:pPr>
-        <w:ind w:firstLine="720"/>
-        <w:rPr>
-          <w:b/>
-        </w:rPr>
-      </w:pPr>
-      <w:r>
-        <w:rPr>
-          <w:b/>
-        </w:rPr>
-        <w:t>Linear Regulator:</w:t>
-      </w:r>
-    </w:p>
-    <w:p/>
-    <w:p>
-      <w:pPr>
-        <w:ind w:firstLine="720"/>
-        <w:rPr>
-          <w:b/>
-        </w:rPr>
-      </w:pPr>
-      <w:r>
-        <w:rPr>
-          <w:b/>
-        </w:rPr>
-        <w:t>Digital I/O:</w:t>
-      </w:r>
-    </w:p>
-    <w:p>
-      <w:r>
-        <w:t>Serial</w:t>
-      </w:r>
-    </w:p>
-    <w:p>
-      <w:r>
-        <w:t>Fan PWM</w:t>
-      </w:r>
-    </w:p>
-    <w:p>
-      <w:r>
-        <w:t>2 e</w:t>
-      </w:r>
-      <w:r>
-        <w:t>ncoders</w:t>
-      </w:r>
-    </w:p>
-    <w:p>
+    <w:p>
+      <w:pPr>
+        <w:rPr>
+          <w:b/>
+        </w:rPr>
+      </w:pPr>
       <w:r>
         <w:tab/>
+      </w:r>
+      <w:r>
+        <w:rPr>
+          <w:b/>
+        </w:rPr>
+        <w:t>Radio</w:t>
       </w:r>
     </w:p>
     <w:p/>
@@ -320,6 +348,17 @@
       <w:r>
         <w:t xml:space="preserve"> Circuit</w:t>
       </w:r>
+      <w:r>
+        <w:t xml:space="preserve"> (</w:t>
+      </w:r>
+      <w:proofErr w:type="spellStart"/>
+      <w:r>
+        <w:t>Checkish</w:t>
+      </w:r>
+      <w:proofErr w:type="spellEnd"/>
+      <w:r>
+        <w:t>)</w:t>
+      </w:r>
     </w:p>
     <w:p>
       <w:pPr>
@@ -349,7 +388,22 @@
       </w:r>
     </w:p>
     <w:p>
-      <w:r>
+      <w:pPr>
+        <w:pStyle w:val="ListParagraph"/>
+        <w:numPr>
+          <w:ilvl w:val="0"/>
+          <w:numId w:val="2"/>
+        </w:numPr>
+      </w:pPr>
+      <w:r>
+        <w:t>Radio</w:t>
+      </w:r>
+      <w:bookmarkStart w:id="0" w:name="_GoBack"/>
+      <w:bookmarkEnd w:id="0"/>
+    </w:p>
+    <w:p>
+      <w:r>
+        <w:lastRenderedPageBreak/>
         <w:t>Total Amp:</w:t>
       </w:r>
     </w:p>

</xml_diff>

<commit_message>
Fix radio and add 3v, 5v power
</commit_message>
<xml_diff>
--- a/wireless/eagle/Notes.docx
+++ b/wireless/eagle/Notes.docx
@@ -51,6 +51,34 @@
     </w:p>
     <w:p>
       <w:r>
+        <w:fldChar w:fldCharType="begin"/>
+      </w:r>
+      <w:r>
+        <w:instrText xml:space="preserve"> HYPERLINK "</w:instrText>
+      </w:r>
+      <w:r>
+        <w:instrText>https://www.digikey.com/product-detail/en/linear-technology-analog-devices/LT1529CQ-5-PBF/LT1529CQ-5-PBF-ND/891298</w:instrText>
+      </w:r>
+      <w:r>
+        <w:instrText xml:space="preserve">" </w:instrText>
+      </w:r>
+      <w:r>
+        <w:fldChar w:fldCharType="separate"/>
+      </w:r>
+      <w:r>
+        <w:rPr>
+          <w:rStyle w:val="Hyperlink"/>
+        </w:rPr>
+        <w:t>https://www.digikey.com/product-detail/en/linear-technology-analog-devices/LT1529CQ-5-PBF/LT1529CQ-5-PBF-ND/891298</w:t>
+      </w:r>
+      <w:r>
+        <w:fldChar w:fldCharType="end"/>
+      </w:r>
+      <w:bookmarkStart w:id="0" w:name="_GoBack"/>
+      <w:bookmarkEnd w:id="0"/>
+    </w:p>
+    <w:p>
+      <w:r>
         <w:t>5v to 3v3</w:t>
       </w:r>
     </w:p>
@@ -208,15 +236,7 @@
     </w:p>
     <w:p>
       <w:r>
-        <w:t xml:space="preserve">cm1624 &lt;-- </w:t>
-      </w:r>
-      <w:proofErr w:type="gramStart"/>
-      <w:r>
-        <w:t>Look into</w:t>
-      </w:r>
-      <w:proofErr w:type="gramEnd"/>
-      <w:r>
-        <w:t xml:space="preserve"> this for the protecting micro </w:t>
+        <w:t xml:space="preserve">cm1624 &lt;-- Look into this for the protecting micro </w:t>
       </w:r>
       <w:proofErr w:type="spellStart"/>
       <w:r>
@@ -359,8 +379,6 @@
       <w:r>
         <w:t>)</w:t>
       </w:r>
-      <w:bookmarkStart w:id="0" w:name="_GoBack"/>
-      <w:bookmarkEnd w:id="0"/>
     </w:p>
     <w:p>
       <w:pPr>
@@ -383,6 +401,7 @@
         </w:numPr>
       </w:pPr>
       <w:r>
+        <w:lastRenderedPageBreak/>
         <w:t>Radio</w:t>
       </w:r>
     </w:p>
@@ -393,7 +412,6 @@
     </w:p>
     <w:p>
       <w:r>
-        <w:lastRenderedPageBreak/>
         <w:t xml:space="preserve">3.6A </w:t>
       </w:r>
       <w:proofErr w:type="spellStart"/>

</xml_diff>